<commit_message>
Disease, Misfires, and Junk Weapons
- Added rules for naturally resisting disease
- Made misfire a variant rule
- Created a new weapon property: Junk
</commit_message>
<xml_diff>
--- a/Equipment/Weapons/Ranged Weapons.docx
+++ b/Equipment/Weapons/Ranged Weapons.docx
@@ -1092,6 +1092,9 @@
               <w:t xml:space="preserve">Finesse, </w:t>
             </w:r>
             <w:r>
+              <w:t xml:space="preserve">Junk, </w:t>
+            </w:r>
+            <w:r>
               <w:t>Light</w:t>
             </w:r>
           </w:p>
@@ -1215,6 +1218,9 @@
           <w:p>
             <w:r>
               <w:t>Finesse</w:t>
+            </w:r>
+            <w:r>
+              <w:t>, Junk</w:t>
             </w:r>
           </w:p>
         </w:tc>
@@ -3737,7 +3743,16 @@
           </w:tcPr>
           <w:p>
             <w:r>
-              <w:t>Finesse, Automatic, Light</w:t>
+              <w:t xml:space="preserve">Automatic, </w:t>
+            </w:r>
+            <w:r>
+              <w:t xml:space="preserve">Finesse, </w:t>
+            </w:r>
+            <w:r>
+              <w:t xml:space="preserve">Junk, </w:t>
+            </w:r>
+            <w:r>
+              <w:t>Light</w:t>
             </w:r>
           </w:p>
         </w:tc>
@@ -3848,7 +3863,13 @@
           </w:tcPr>
           <w:p>
             <w:r>
-              <w:t>Finesse, Light</w:t>
+              <w:t xml:space="preserve">Finesse, </w:t>
+            </w:r>
+            <w:r>
+              <w:t xml:space="preserve">Junk, </w:t>
+            </w:r>
+            <w:r>
+              <w:t>Light</w:t>
             </w:r>
           </w:p>
         </w:tc>
@@ -3962,7 +3983,11 @@
             <w:tcW w:w="2790" w:type="dxa"/>
             <w:vAlign w:val="center"/>
           </w:tcPr>
-          <w:p/>
+          <w:p>
+            <w:r>
+              <w:t>Junk</w:t>
+            </w:r>
+          </w:p>
         </w:tc>
         <w:tc>
           <w:tcPr>
@@ -5377,6 +5402,9 @@
             <w:vAlign w:val="center"/>
           </w:tcPr>
           <w:p>
+            <w:r>
+              <w:t xml:space="preserve">Junk, </w:t>
+            </w:r>
             <w:r>
               <w:t>Special</w:t>
             </w:r>

</xml_diff>

<commit_message>
Flamers and Fire Geckos
- Added fire gecko stat blocks
- Slight update to fire weapons
</commit_message>
<xml_diff>
--- a/Equipment/Weapons/Ranged Weapons.docx
+++ b/Equipment/Weapons/Ranged Weapons.docx
@@ -2381,7 +2381,7 @@
       </w:r>
       <w:bookmarkEnd w:id="0"/>
       <w:r>
-        <w:t>, until they spend 2 AP to put out the flames.</w:t>
+        <w:t xml:space="preserve"> until they spend 2 AP to put out the flames.</w:t>
       </w:r>
     </w:p>
     <w:p>
@@ -2404,7 +2404,7 @@
         <w:t>8</w:t>
       </w:r>
       <w:r>
-        <w:t xml:space="preserve"> fire damage at the start of each of their turns, until they spend 2 AP to put out the flames.</w:t>
+        <w:t xml:space="preserve"> fire damage at the start of each of their turns until they spend 2 AP to put out the flames.</w:t>
       </w:r>
     </w:p>
     <w:p>
@@ -6848,7 +6848,10 @@
               <w:jc w:val="center"/>
             </w:pPr>
             <w:r>
-              <w:t>3d10 fire</w:t>
+              <w:t>5</w:t>
+            </w:r>
+            <w:r>
+              <w:t>d10 fire</w:t>
             </w:r>
           </w:p>
         </w:tc>

</xml_diff>